<commit_message>
adding new xml from GD
</commit_message>
<xml_diff>
--- a/TEMP/input/p008r_LC_ESC_++_MHS_JAK_PHS_G1/tc_p008r.docx
+++ b/TEMP/input/p008r_LC_ESC_++_MHS_JAK_PHS_G1/tc_p008r.docx
@@ -631,12 +631,11 @@
           <w:szCs w:val="22"/>
           <w:rtl w:val="0"/>
         </w:rPr>
-        <w:t xml:space="preserve">or</w:t>
-      </w:r>
-      <w:r>
-        <w:rPr>
-          <w:rFonts w:ascii="Courier New" w:cs="Courier New" w:eastAsia="Courier New" w:hAnsi="Courier New"/>
-          <w:b w:val="0"/>
+        <w:t xml:space="preserve">or en feuille</w:t>
+      </w:r>
+      <w:r>
+        <w:rPr>
+          <w:rFonts w:ascii="Courier New" w:cs="Courier New" w:eastAsia="Courier New" w:hAnsi="Courier New"/>
           <w:color w:val="0000ff"/>
           <w:sz w:val="18"/>
           <w:szCs w:val="18"/>
@@ -653,7 +652,7 @@
           <w:szCs w:val="22"/>
           <w:rtl w:val="0"/>
         </w:rPr>
-        <w:t xml:space="preserve"> en feuille </w:t>
+        <w:t xml:space="preserve"> </w:t>
       </w:r>
       <w:r>
         <w:rPr>
@@ -2813,12 +2812,11 @@
           <w:szCs w:val="22"/>
           <w:rtl w:val="0"/>
         </w:rPr>
-        <w:t xml:space="preserve">en </w:t>
-      </w:r>
-      <w:r>
-        <w:rPr>
-          <w:rFonts w:ascii="Courier New" w:cs="Courier New" w:eastAsia="Courier New" w:hAnsi="Courier New"/>
-          <w:b w:val="0"/>
+        <w:t xml:space="preserve">en une </w:t>
+      </w:r>
+      <w:r>
+        <w:rPr>
+          <w:rFonts w:ascii="Courier New" w:cs="Courier New" w:eastAsia="Courier New" w:hAnsi="Courier New"/>
           <w:color w:val="0000ff"/>
           <w:sz w:val="18"/>
           <w:szCs w:val="18"/>
@@ -2835,7 +2833,7 @@
           <w:szCs w:val="22"/>
           <w:rtl w:val="0"/>
         </w:rPr>
-        <w:t xml:space="preserve">une muraille</w:t>
+        <w:t xml:space="preserve">muraille</w:t>
       </w:r>
       <w:r>
         <w:rPr>

</xml_diff>